<commit_message>
expand plant community analysis and import FAOL data
</commit_message>
<xml_diff>
--- a/gis/water_atlas_map_methods.docx
+++ b/gis/water_atlas_map_methods.docx
@@ -22,7 +22,109 @@
         <w:rPr>
           <w:rStyle w:val="Hyperlink"/>
         </w:rPr>
-        <w:t>https://www.orange.wateratlas.usf.edu/datadownload/disclaimer.aspx</w:t>
+        <w:t>https://www.orange</w:t>
+      </w:r>
+      <w:r>
+        <w:rPr>
+          <w:rStyle w:val="Hyperlink"/>
+        </w:rPr>
+        <w:t>.</w:t>
+      </w:r>
+      <w:r>
+        <w:rPr>
+          <w:rStyle w:val="Hyperlink"/>
+        </w:rPr>
+        <w:t>wa</w:t>
+      </w:r>
+      <w:r>
+        <w:rPr>
+          <w:rStyle w:val="Hyperlink"/>
+        </w:rPr>
+        <w:t>t</w:t>
+      </w:r>
+      <w:r>
+        <w:rPr>
+          <w:rStyle w:val="Hyperlink"/>
+        </w:rPr>
+        <w:t>eratla</w:t>
+      </w:r>
+      <w:r>
+        <w:rPr>
+          <w:rStyle w:val="Hyperlink"/>
+        </w:rPr>
+        <w:t>s</w:t>
+      </w:r>
+      <w:r>
+        <w:rPr>
+          <w:rStyle w:val="Hyperlink"/>
+        </w:rPr>
+        <w:t>.u</w:t>
+      </w:r>
+      <w:r>
+        <w:rPr>
+          <w:rStyle w:val="Hyperlink"/>
+        </w:rPr>
+        <w:t>s</w:t>
+      </w:r>
+      <w:r>
+        <w:rPr>
+          <w:rStyle w:val="Hyperlink"/>
+        </w:rPr>
+        <w:t>f.</w:t>
+      </w:r>
+      <w:r>
+        <w:rPr>
+          <w:rStyle w:val="Hyperlink"/>
+        </w:rPr>
+        <w:t>e</w:t>
+      </w:r>
+      <w:r>
+        <w:rPr>
+          <w:rStyle w:val="Hyperlink"/>
+        </w:rPr>
+        <w:t>du</w:t>
+      </w:r>
+      <w:r>
+        <w:rPr>
+          <w:rStyle w:val="Hyperlink"/>
+        </w:rPr>
+        <w:t>/</w:t>
+      </w:r>
+      <w:r>
+        <w:rPr>
+          <w:rStyle w:val="Hyperlink"/>
+        </w:rPr>
+        <w:t>d</w:t>
+      </w:r>
+      <w:r>
+        <w:rPr>
+          <w:rStyle w:val="Hyperlink"/>
+        </w:rPr>
+        <w:t>atadownload/d</w:t>
+      </w:r>
+      <w:r>
+        <w:rPr>
+          <w:rStyle w:val="Hyperlink"/>
+        </w:rPr>
+        <w:t>i</w:t>
+      </w:r>
+      <w:r>
+        <w:rPr>
+          <w:rStyle w:val="Hyperlink"/>
+        </w:rPr>
+        <w:t>sclaim</w:t>
+      </w:r>
+      <w:r>
+        <w:rPr>
+          <w:rStyle w:val="Hyperlink"/>
+        </w:rPr>
+        <w:t>e</w:t>
+      </w:r>
+      <w:r>
+        <w:rPr>
+          <w:rStyle w:val="Hyperlink"/>
+        </w:rPr>
+        <w:t>r.aspx</w:t>
       </w:r>
       <w:r>
         <w:fldChar w:fldCharType="end"/>
@@ -359,21 +461,12 @@
                 <w:color w:val="000000" w:themeColor="text1"/>
               </w:rPr>
             </w:pPr>
-            <w:proofErr w:type="spellStart"/>
             <w:r>
               <w:rPr>
                 <w:rFonts w:cstheme="minorHAnsi"/>
                 <w:color w:val="000000" w:themeColor="text1"/>
               </w:rPr>
-              <w:t>Shecchi</w:t>
-            </w:r>
-            <w:proofErr w:type="spellEnd"/>
-            <w:r>
-              <w:rPr>
-                <w:rFonts w:cstheme="minorHAnsi"/>
-                <w:color w:val="000000" w:themeColor="text1"/>
-              </w:rPr>
-              <w:t xml:space="preserve"> disk depth</w:t>
+              <w:t>Secchi disk depth</w:t>
             </w:r>
           </w:p>
         </w:tc>
@@ -530,6 +623,256 @@
       </w:tr>
     </w:tbl>
     <w:p/>
+    <w:p>
+      <w:pPr>
+        <w:pStyle w:val="ListParagraph"/>
+        <w:numPr>
+          <w:ilvl w:val="0"/>
+          <w:numId w:val="3"/>
+        </w:numPr>
+      </w:pPr>
+      <w:r>
+        <w:t>Selected all lakes and ponds from all water atlases</w:t>
+      </w:r>
+    </w:p>
+    <w:p>
+      <w:pPr>
+        <w:pStyle w:val="ListParagraph"/>
+        <w:numPr>
+          <w:ilvl w:val="1"/>
+          <w:numId w:val="3"/>
+        </w:numPr>
+      </w:pPr>
+      <w:r>
+        <w:t>Selected all 9280 stations – this led to an error</w:t>
+      </w:r>
+    </w:p>
+    <w:p>
+      <w:pPr>
+        <w:pStyle w:val="ListParagraph"/>
+        <w:numPr>
+          <w:ilvl w:val="0"/>
+          <w:numId w:val="3"/>
+        </w:numPr>
+      </w:pPr>
+      <w:r>
+        <w:t>Selected all lakes and ponds from all water atlases</w:t>
+      </w:r>
+      <w:r>
+        <w:t xml:space="preserve"> and the 4 parameters above</w:t>
+      </w:r>
+    </w:p>
+    <w:p>
+      <w:pPr>
+        <w:pStyle w:val="ListParagraph"/>
+        <w:numPr>
+          <w:ilvl w:val="1"/>
+          <w:numId w:val="3"/>
+        </w:numPr>
+      </w:pPr>
+      <w:r>
+        <w:t xml:space="preserve">Selected all </w:t>
+      </w:r>
+      <w:r>
+        <w:t>8816</w:t>
+      </w:r>
+      <w:r>
+        <w:t xml:space="preserve"> stations</w:t>
+      </w:r>
+      <w:r>
+        <w:t xml:space="preserve"> </w:t>
+      </w:r>
+      <w:r>
+        <w:t>– this led to an error</w:t>
+      </w:r>
+    </w:p>
+    <w:p>
+      <w:pPr>
+        <w:pStyle w:val="ListParagraph"/>
+        <w:numPr>
+          <w:ilvl w:val="0"/>
+          <w:numId w:val="3"/>
+        </w:numPr>
+      </w:pPr>
+      <w:r>
+        <w:t xml:space="preserve">Selected all lakes and ponds from </w:t>
+      </w:r>
+      <w:r>
+        <w:t>CHNEP atlas</w:t>
+      </w:r>
+      <w:r>
+        <w:t xml:space="preserve"> and the 4 parameters above</w:t>
+      </w:r>
+    </w:p>
+    <w:p>
+      <w:pPr>
+        <w:pStyle w:val="ListParagraph"/>
+        <w:numPr>
+          <w:ilvl w:val="1"/>
+          <w:numId w:val="3"/>
+        </w:numPr>
+      </w:pPr>
+      <w:r>
+        <w:t>Selected all 1658 stations</w:t>
+      </w:r>
+    </w:p>
+    <w:p>
+      <w:pPr>
+        <w:pStyle w:val="ListParagraph"/>
+        <w:numPr>
+          <w:ilvl w:val="0"/>
+          <w:numId w:val="3"/>
+        </w:numPr>
+      </w:pPr>
+      <w:r>
+        <w:t xml:space="preserve">Selected all lakes and ponds from </w:t>
+      </w:r>
+      <w:r>
+        <w:t>Hillsborough</w:t>
+      </w:r>
+      <w:r>
+        <w:t xml:space="preserve"> atlas and the 4 parameters above</w:t>
+      </w:r>
+    </w:p>
+    <w:p>
+      <w:pPr>
+        <w:pStyle w:val="ListParagraph"/>
+        <w:numPr>
+          <w:ilvl w:val="1"/>
+          <w:numId w:val="3"/>
+        </w:numPr>
+      </w:pPr>
+      <w:r>
+        <w:t xml:space="preserve">Selected all </w:t>
+      </w:r>
+      <w:r>
+        <w:t>1729</w:t>
+      </w:r>
+      <w:r>
+        <w:t xml:space="preserve"> stations</w:t>
+      </w:r>
+    </w:p>
+    <w:p>
+      <w:pPr>
+        <w:pStyle w:val="ListParagraph"/>
+        <w:numPr>
+          <w:ilvl w:val="0"/>
+          <w:numId w:val="3"/>
+        </w:numPr>
+      </w:pPr>
+      <w:r>
+        <w:t xml:space="preserve">Selected all lakes and ponds from </w:t>
+      </w:r>
+      <w:r>
+        <w:t>Lake County</w:t>
+      </w:r>
+      <w:r>
+        <w:t xml:space="preserve"> atlas and the 4 parameters above</w:t>
+      </w:r>
+    </w:p>
+    <w:p>
+      <w:pPr>
+        <w:pStyle w:val="ListParagraph"/>
+        <w:numPr>
+          <w:ilvl w:val="1"/>
+          <w:numId w:val="3"/>
+        </w:numPr>
+      </w:pPr>
+      <w:r>
+        <w:t xml:space="preserve">Selected all </w:t>
+      </w:r>
+      <w:r>
+        <w:t>1807</w:t>
+      </w:r>
+      <w:r>
+        <w:t xml:space="preserve"> stations</w:t>
+      </w:r>
+    </w:p>
+    <w:p>
+      <w:pPr>
+        <w:pStyle w:val="ListParagraph"/>
+        <w:numPr>
+          <w:ilvl w:val="0"/>
+          <w:numId w:val="3"/>
+        </w:numPr>
+      </w:pPr>
+      <w:r>
+        <w:t xml:space="preserve">Selected all lakes and ponds from </w:t>
+      </w:r>
+      <w:r>
+        <w:t>Manatee</w:t>
+      </w:r>
+      <w:r>
+        <w:t xml:space="preserve"> County atlas and the 4 parameters above</w:t>
+      </w:r>
+    </w:p>
+    <w:p>
+      <w:pPr>
+        <w:pStyle w:val="ListParagraph"/>
+        <w:numPr>
+          <w:ilvl w:val="1"/>
+          <w:numId w:val="3"/>
+        </w:numPr>
+      </w:pPr>
+      <w:r>
+        <w:t xml:space="preserve">Selected all </w:t>
+      </w:r>
+      <w:r>
+        <w:t>59</w:t>
+      </w:r>
+      <w:r>
+        <w:t xml:space="preserve"> stations</w:t>
+      </w:r>
+    </w:p>
+    <w:p>
+      <w:pPr>
+        <w:pStyle w:val="ListParagraph"/>
+        <w:numPr>
+          <w:ilvl w:val="0"/>
+          <w:numId w:val="3"/>
+        </w:numPr>
+      </w:pPr>
+      <w:r>
+        <w:t xml:space="preserve">Selected all lakes and ponds from </w:t>
+      </w:r>
+      <w:r>
+        <w:t>Orange</w:t>
+      </w:r>
+      <w:r>
+        <w:t xml:space="preserve"> County atlas and the 4 parameters above</w:t>
+      </w:r>
+    </w:p>
+    <w:p>
+      <w:pPr>
+        <w:pStyle w:val="ListParagraph"/>
+        <w:numPr>
+          <w:ilvl w:val="1"/>
+          <w:numId w:val="3"/>
+        </w:numPr>
+      </w:pPr>
+      <w:r>
+        <w:t xml:space="preserve">Selected all </w:t>
+      </w:r>
+      <w:r>
+        <w:t>xx</w:t>
+      </w:r>
+      <w:r>
+        <w:t xml:space="preserve"> stations</w:t>
+      </w:r>
+      <w:r>
+        <w:t xml:space="preserve"> </w:t>
+      </w:r>
+      <w:r>
+        <w:t>–</w:t>
+      </w:r>
+      <w:r>
+        <w:t xml:space="preserve"> error</w:t>
+      </w:r>
+      <w:r>
+        <w:t xml:space="preserve"> (start here)</w:t>
+      </w:r>
+    </w:p>
+    <w:p/>
     <w:p/>
     <w:p>
       <w:hyperlink r:id="rId5" w:history="1">
@@ -745,6 +1088,23 @@
       <w:r>
         <w:t xml:space="preserve"> </w:t>
       </w:r>
+    </w:p>
+    <w:p>
+      <w:pPr>
+        <w:pStyle w:val="ListParagraph"/>
+        <w:numPr>
+          <w:ilvl w:val="1"/>
+          <w:numId w:val="2"/>
+        </w:numPr>
+      </w:pPr>
+      <w:r>
+        <w:t xml:space="preserve">Couldn’t locate data with </w:t>
+      </w:r>
+      <w:proofErr w:type="spellStart"/>
+      <w:r>
+        <w:t>PermanentID</w:t>
+      </w:r>
+      <w:proofErr w:type="spellEnd"/>
     </w:p>
     <w:sectPr>
       <w:pgSz w:w="12240" w:h="15840"/>
@@ -759,6 +1119,119 @@
 <file path=word/numbering.xml><?xml version="1.0" encoding="utf-8"?>
 <w:numbering xmlns:wpc="http://schemas.microsoft.com/office/word/2010/wordprocessingCanvas" xmlns:cx="http://schemas.microsoft.com/office/drawing/2014/chartex" xmlns:cx1="http://schemas.microsoft.com/office/drawing/2015/9/8/chartex" xmlns:cx2="http://schemas.microsoft.com/office/drawing/2015/10/21/chartex" xmlns:cx3="http://schemas.microsoft.com/office/drawing/2016/5/9/chartex" xmlns:cx4="http://schemas.microsoft.com/office/drawing/2016/5/10/chartex" xmlns:cx5="http://schemas.microsoft.com/office/drawing/2016/5/11/chartex" xmlns:cx6="http://schemas.microsoft.com/office/drawing/2016/5/12/chartex" xmlns:cx7="http://schemas.microsoft.com/office/drawing/2016/5/13/chartex" xmlns:cx8="http://schemas.microsoft.com/office/drawing/2016/5/14/chartex" xmlns:mc="http://schemas.openxmlformats.org/markup-compatibility/2006" xmlns:aink="http://schemas.microsoft.com/office/drawing/2016/ink" xmlns:am3d="http://schemas.microsoft.com/office/drawing/2017/model3d" xmlns:o="urn:schemas-microsoft-com:office:office" xmlns:r="http://schemas.openxmlformats.org/officeDocument/2006/relationships" xmlns:m="http://schemas.openxmlformats.org/officeDocument/2006/math" xmlns:v="urn:schemas-microsoft-com:vml" xmlns:wp14="http://schemas.microsoft.com/office/word/2010/wordprocessingDrawing" xmlns:wp="http://schemas.openxmlformats.org/drawingml/2006/wordprocessingDrawing" xmlns:w10="urn:schemas-microsoft-com:office:word" xmlns:w="http://schemas.openxmlformats.org/wordprocessingml/2006/main" xmlns:w14="http://schemas.microsoft.com/office/word/2010/wordml" xmlns:w15="http://schemas.microsoft.com/office/word/2012/wordml" xmlns:w16cex="http://schemas.microsoft.com/office/word/2018/wordml/cex" xmlns:w16cid="http://schemas.microsoft.com/office/word/2016/wordml/cid" xmlns:w16="http://schemas.microsoft.com/office/word/2018/wordml" xmlns:w16sdtdh="http://schemas.microsoft.com/office/word/2020/wordml/sdtdatahash" xmlns:w16se="http://schemas.microsoft.com/office/word/2015/wordml/symex" xmlns:wpg="http://schemas.microsoft.com/office/word/2010/wordprocessingGroup" xmlns:wpi="http://schemas.microsoft.com/office/word/2010/wordprocessingInk" xmlns:wne="http://schemas.microsoft.com/office/word/2006/wordml" xmlns:wps="http://schemas.microsoft.com/office/word/2010/wordprocessingShape" mc:Ignorable="w14 w15 w16se w16cid w16 w16cex w16sdtdh wp14">
   <w:abstractNum w:abstractNumId="0" w15:restartNumberingAfterBreak="0">
+    <w:nsid w:val="01CB7CCC"/>
+    <w:multiLevelType w:val="hybridMultilevel"/>
+    <w:tmpl w:val="BF14F97E"/>
+    <w:lvl w:ilvl="0" w:tplc="04090001">
+      <w:start w:val="1"/>
+      <w:numFmt w:val="bullet"/>
+      <w:lvlText w:val=""/>
+      <w:lvlJc w:val="left"/>
+      <w:pPr>
+        <w:ind w:left="720" w:hanging="360"/>
+      </w:pPr>
+      <w:rPr>
+        <w:rFonts w:ascii="Symbol" w:hAnsi="Symbol" w:hint="default"/>
+      </w:rPr>
+    </w:lvl>
+    <w:lvl w:ilvl="1" w:tplc="04090003">
+      <w:start w:val="1"/>
+      <w:numFmt w:val="bullet"/>
+      <w:lvlText w:val="o"/>
+      <w:lvlJc w:val="left"/>
+      <w:pPr>
+        <w:ind w:left="1440" w:hanging="360"/>
+      </w:pPr>
+      <w:rPr>
+        <w:rFonts w:ascii="Courier New" w:hAnsi="Courier New" w:cs="Courier New" w:hint="default"/>
+      </w:rPr>
+    </w:lvl>
+    <w:lvl w:ilvl="2" w:tplc="04090005" w:tentative="1">
+      <w:start w:val="1"/>
+      <w:numFmt w:val="bullet"/>
+      <w:lvlText w:val=""/>
+      <w:lvlJc w:val="left"/>
+      <w:pPr>
+        <w:ind w:left="2160" w:hanging="360"/>
+      </w:pPr>
+      <w:rPr>
+        <w:rFonts w:ascii="Wingdings" w:hAnsi="Wingdings" w:hint="default"/>
+      </w:rPr>
+    </w:lvl>
+    <w:lvl w:ilvl="3" w:tplc="04090001" w:tentative="1">
+      <w:start w:val="1"/>
+      <w:numFmt w:val="bullet"/>
+      <w:lvlText w:val=""/>
+      <w:lvlJc w:val="left"/>
+      <w:pPr>
+        <w:ind w:left="2880" w:hanging="360"/>
+      </w:pPr>
+      <w:rPr>
+        <w:rFonts w:ascii="Symbol" w:hAnsi="Symbol" w:hint="default"/>
+      </w:rPr>
+    </w:lvl>
+    <w:lvl w:ilvl="4" w:tplc="04090003" w:tentative="1">
+      <w:start w:val="1"/>
+      <w:numFmt w:val="bullet"/>
+      <w:lvlText w:val="o"/>
+      <w:lvlJc w:val="left"/>
+      <w:pPr>
+        <w:ind w:left="3600" w:hanging="360"/>
+      </w:pPr>
+      <w:rPr>
+        <w:rFonts w:ascii="Courier New" w:hAnsi="Courier New" w:cs="Courier New" w:hint="default"/>
+      </w:rPr>
+    </w:lvl>
+    <w:lvl w:ilvl="5" w:tplc="04090005" w:tentative="1">
+      <w:start w:val="1"/>
+      <w:numFmt w:val="bullet"/>
+      <w:lvlText w:val=""/>
+      <w:lvlJc w:val="left"/>
+      <w:pPr>
+        <w:ind w:left="4320" w:hanging="360"/>
+      </w:pPr>
+      <w:rPr>
+        <w:rFonts w:ascii="Wingdings" w:hAnsi="Wingdings" w:hint="default"/>
+      </w:rPr>
+    </w:lvl>
+    <w:lvl w:ilvl="6" w:tplc="04090001" w:tentative="1">
+      <w:start w:val="1"/>
+      <w:numFmt w:val="bullet"/>
+      <w:lvlText w:val=""/>
+      <w:lvlJc w:val="left"/>
+      <w:pPr>
+        <w:ind w:left="5040" w:hanging="360"/>
+      </w:pPr>
+      <w:rPr>
+        <w:rFonts w:ascii="Symbol" w:hAnsi="Symbol" w:hint="default"/>
+      </w:rPr>
+    </w:lvl>
+    <w:lvl w:ilvl="7" w:tplc="04090003" w:tentative="1">
+      <w:start w:val="1"/>
+      <w:numFmt w:val="bullet"/>
+      <w:lvlText w:val="o"/>
+      <w:lvlJc w:val="left"/>
+      <w:pPr>
+        <w:ind w:left="5760" w:hanging="360"/>
+      </w:pPr>
+      <w:rPr>
+        <w:rFonts w:ascii="Courier New" w:hAnsi="Courier New" w:cs="Courier New" w:hint="default"/>
+      </w:rPr>
+    </w:lvl>
+    <w:lvl w:ilvl="8" w:tplc="04090005" w:tentative="1">
+      <w:start w:val="1"/>
+      <w:numFmt w:val="bullet"/>
+      <w:lvlText w:val=""/>
+      <w:lvlJc w:val="left"/>
+      <w:pPr>
+        <w:ind w:left="6480" w:hanging="360"/>
+      </w:pPr>
+      <w:rPr>
+        <w:rFonts w:ascii="Wingdings" w:hAnsi="Wingdings" w:hint="default"/>
+      </w:rPr>
+    </w:lvl>
+  </w:abstractNum>
+  <w:abstractNum w:abstractNumId="1" w15:restartNumberingAfterBreak="0">
     <w:nsid w:val="202B51F2"/>
     <w:multiLevelType w:val="hybridMultilevel"/>
     <w:tmpl w:val="D6A617E2"/>
@@ -871,7 +1344,7 @@
       </w:rPr>
     </w:lvl>
   </w:abstractNum>
-  <w:abstractNum w:abstractNumId="1" w15:restartNumberingAfterBreak="0">
+  <w:abstractNum w:abstractNumId="2" w15:restartNumberingAfterBreak="0">
     <w:nsid w:val="2E9B3670"/>
     <w:multiLevelType w:val="hybridMultilevel"/>
     <w:tmpl w:val="3E44143C"/>
@@ -985,9 +1458,12 @@
     </w:lvl>
   </w:abstractNum>
   <w:num w:numId="1">
+    <w:abstractNumId w:val="2"/>
+  </w:num>
+  <w:num w:numId="2">
     <w:abstractNumId w:val="1"/>
   </w:num>
-  <w:num w:numId="2">
+  <w:num w:numId="3">
     <w:abstractNumId w:val="0"/>
   </w:num>
 </w:numbering>
@@ -1465,6 +1941,18 @@
       </w:tblBorders>
     </w:tblPr>
   </w:style>
+  <w:style w:type="character" w:styleId="FollowedHyperlink">
+    <w:name w:val="FollowedHyperlink"/>
+    <w:basedOn w:val="DefaultParagraphFont"/>
+    <w:uiPriority w:val="99"/>
+    <w:semiHidden/>
+    <w:unhideWhenUsed/>
+    <w:rsid w:val="00CE0A3A"/>
+    <w:rPr>
+      <w:color w:val="954F72" w:themeColor="followedHyperlink"/>
+      <w:u w:val="single"/>
+    </w:rPr>
+  </w:style>
 </w:styles>
 </file>
 

</xml_diff>

<commit_message>
combine FAOL lakes with lakewatch and FWC
</commit_message>
<xml_diff>
--- a/gis/water_atlas_map_methods.docx
+++ b/gis/water_atlas_map_methods.docx
@@ -22,109 +22,19 @@
         <w:rPr>
           <w:rStyle w:val="Hyperlink"/>
         </w:rPr>
-        <w:t>https://www.orange</w:t>
+        <w:t>https://www.orange.wateratlas.usf.edu/datadownl</w:t>
       </w:r>
       <w:r>
         <w:rPr>
           <w:rStyle w:val="Hyperlink"/>
         </w:rPr>
-        <w:t>.</w:t>
+        <w:t>o</w:t>
       </w:r>
       <w:r>
         <w:rPr>
           <w:rStyle w:val="Hyperlink"/>
         </w:rPr>
-        <w:t>wa</w:t>
-      </w:r>
-      <w:r>
-        <w:rPr>
-          <w:rStyle w:val="Hyperlink"/>
-        </w:rPr>
-        <w:t>t</w:t>
-      </w:r>
-      <w:r>
-        <w:rPr>
-          <w:rStyle w:val="Hyperlink"/>
-        </w:rPr>
-        <w:t>eratla</w:t>
-      </w:r>
-      <w:r>
-        <w:rPr>
-          <w:rStyle w:val="Hyperlink"/>
-        </w:rPr>
-        <w:t>s</w:t>
-      </w:r>
-      <w:r>
-        <w:rPr>
-          <w:rStyle w:val="Hyperlink"/>
-        </w:rPr>
-        <w:t>.u</w:t>
-      </w:r>
-      <w:r>
-        <w:rPr>
-          <w:rStyle w:val="Hyperlink"/>
-        </w:rPr>
-        <w:t>s</w:t>
-      </w:r>
-      <w:r>
-        <w:rPr>
-          <w:rStyle w:val="Hyperlink"/>
-        </w:rPr>
-        <w:t>f.</w:t>
-      </w:r>
-      <w:r>
-        <w:rPr>
-          <w:rStyle w:val="Hyperlink"/>
-        </w:rPr>
-        <w:t>e</w:t>
-      </w:r>
-      <w:r>
-        <w:rPr>
-          <w:rStyle w:val="Hyperlink"/>
-        </w:rPr>
-        <w:t>du</w:t>
-      </w:r>
-      <w:r>
-        <w:rPr>
-          <w:rStyle w:val="Hyperlink"/>
-        </w:rPr>
-        <w:t>/</w:t>
-      </w:r>
-      <w:r>
-        <w:rPr>
-          <w:rStyle w:val="Hyperlink"/>
-        </w:rPr>
-        <w:t>d</w:t>
-      </w:r>
-      <w:r>
-        <w:rPr>
-          <w:rStyle w:val="Hyperlink"/>
-        </w:rPr>
-        <w:t>atadownload/d</w:t>
-      </w:r>
-      <w:r>
-        <w:rPr>
-          <w:rStyle w:val="Hyperlink"/>
-        </w:rPr>
-        <w:t>i</w:t>
-      </w:r>
-      <w:r>
-        <w:rPr>
-          <w:rStyle w:val="Hyperlink"/>
-        </w:rPr>
-        <w:t>sclaim</w:t>
-      </w:r>
-      <w:r>
-        <w:rPr>
-          <w:rStyle w:val="Hyperlink"/>
-        </w:rPr>
-        <w:t>e</w:t>
-      </w:r>
-      <w:r>
-        <w:rPr>
-          <w:rStyle w:val="Hyperlink"/>
-        </w:rPr>
-        <w:t>r.aspx</w:t>
+        <w:t>ad/disclaimer.aspx</w:t>
       </w:r>
       <w:r>
         <w:fldChar w:fldCharType="end"/>
@@ -656,10 +566,7 @@
         </w:numPr>
       </w:pPr>
       <w:r>
-        <w:t>Selected all lakes and ponds from all water atlases</w:t>
-      </w:r>
-      <w:r>
-        <w:t xml:space="preserve"> and the 4 parameters above</w:t>
+        <w:t>Selected all lakes and ponds from all water atlases and the 4 parameters above</w:t>
       </w:r>
     </w:p>
     <w:p>
@@ -671,19 +578,10 @@
         </w:numPr>
       </w:pPr>
       <w:r>
-        <w:t xml:space="preserve">Selected all </w:t>
-      </w:r>
-      <w:r>
-        <w:t>8816</w:t>
-      </w:r>
-      <w:r>
-        <w:t xml:space="preserve"> stations</w:t>
-      </w:r>
-      <w:r>
-        <w:t xml:space="preserve"> </w:t>
-      </w:r>
-      <w:r>
-        <w:t>– this led to an error</w:t>
+        <w:t>Selected all 8816 stations</w:t>
+      </w:r>
+      <w:r>
+        <w:t xml:space="preserve"> – this led to an error</w:t>
       </w:r>
     </w:p>
     <w:p>
@@ -698,10 +596,14 @@
         <w:t xml:space="preserve">Selected all lakes and ponds from </w:t>
       </w:r>
       <w:r>
-        <w:t>CHNEP atlas</w:t>
-      </w:r>
-      <w:r>
-        <w:t xml:space="preserve"> and the 4 parameters above</w:t>
+        <w:rPr>
+          <w:b/>
+          <w:bCs/>
+        </w:rPr>
+        <w:t>CHNEP</w:t>
+      </w:r>
+      <w:r>
+        <w:t xml:space="preserve"> atlas and the 4 parameters above</w:t>
       </w:r>
     </w:p>
     <w:p>
@@ -728,6 +630,10 @@
         <w:t xml:space="preserve">Selected all lakes and ponds from </w:t>
       </w:r>
       <w:r>
+        <w:rPr>
+          <w:b/>
+          <w:bCs/>
+        </w:rPr>
         <w:t>Hillsborough</w:t>
       </w:r>
       <w:r>
@@ -743,13 +649,7 @@
         </w:numPr>
       </w:pPr>
       <w:r>
-        <w:t xml:space="preserve">Selected all </w:t>
-      </w:r>
-      <w:r>
-        <w:t>1729</w:t>
-      </w:r>
-      <w:r>
-        <w:t xml:space="preserve"> stations</w:t>
+        <w:t>Selected all 1729 stations</w:t>
       </w:r>
     </w:p>
     <w:p>
@@ -764,6 +664,10 @@
         <w:t xml:space="preserve">Selected all lakes and ponds from </w:t>
       </w:r>
       <w:r>
+        <w:rPr>
+          <w:b/>
+          <w:bCs/>
+        </w:rPr>
         <w:t>Lake County</w:t>
       </w:r>
       <w:r>
@@ -779,13 +683,7 @@
         </w:numPr>
       </w:pPr>
       <w:r>
-        <w:t xml:space="preserve">Selected all </w:t>
-      </w:r>
-      <w:r>
-        <w:t>1807</w:t>
-      </w:r>
-      <w:r>
-        <w:t xml:space="preserve"> stations</w:t>
+        <w:t>Selected all 1807 stations</w:t>
       </w:r>
     </w:p>
     <w:p>
@@ -800,10 +698,21 @@
         <w:t xml:space="preserve">Selected all lakes and ponds from </w:t>
       </w:r>
       <w:r>
+        <w:rPr>
+          <w:b/>
+          <w:bCs/>
+        </w:rPr>
         <w:t>Manatee</w:t>
       </w:r>
       <w:r>
-        <w:t xml:space="preserve"> County atlas and the 4 parameters above</w:t>
+        <w:rPr>
+          <w:b/>
+          <w:bCs/>
+        </w:rPr>
+        <w:t xml:space="preserve"> </w:t>
+      </w:r>
+      <w:r>
+        <w:t>atlas and the 4 parameters above</w:t>
       </w:r>
     </w:p>
     <w:p>
@@ -815,13 +724,7 @@
         </w:numPr>
       </w:pPr>
       <w:r>
-        <w:t xml:space="preserve">Selected all </w:t>
-      </w:r>
-      <w:r>
-        <w:t>59</w:t>
-      </w:r>
-      <w:r>
-        <w:t xml:space="preserve"> stations</w:t>
+        <w:t>Selected all 59 stations</w:t>
       </w:r>
     </w:p>
     <w:p>
@@ -836,10 +739,14 @@
         <w:t xml:space="preserve">Selected all lakes and ponds from </w:t>
       </w:r>
       <w:r>
-        <w:t>Orange</w:t>
-      </w:r>
-      <w:r>
-        <w:t xml:space="preserve"> County atlas and the 4 parameters above</w:t>
+        <w:rPr>
+          <w:b/>
+          <w:bCs/>
+        </w:rPr>
+        <w:t xml:space="preserve">Orange </w:t>
+      </w:r>
+      <w:r>
+        <w:t>atlas and the 4 parameters above</w:t>
       </w:r>
     </w:p>
     <w:p>
@@ -851,25 +758,126 @@
         </w:numPr>
       </w:pPr>
       <w:r>
+        <w:t>Split N and P in one file, Secchi/Chlorophyll in a second (too big to do all 4)</w:t>
+      </w:r>
+    </w:p>
+    <w:p>
+      <w:pPr>
+        <w:pStyle w:val="ListParagraph"/>
+        <w:numPr>
+          <w:ilvl w:val="1"/>
+          <w:numId w:val="3"/>
+        </w:numPr>
+      </w:pPr>
+      <w:r>
         <w:t xml:space="preserve">Selected all </w:t>
       </w:r>
       <w:r>
-        <w:t>xx</w:t>
-      </w:r>
-      <w:r>
-        <w:t xml:space="preserve"> stations</w:t>
+        <w:t>2494</w:t>
       </w:r>
       <w:r>
         <w:t xml:space="preserve"> </w:t>
       </w:r>
       <w:r>
-        <w:t>–</w:t>
-      </w:r>
-      <w:r>
-        <w:t xml:space="preserve"> error</w:t>
-      </w:r>
-      <w:r>
-        <w:t xml:space="preserve"> (start here)</w:t>
+        <w:t xml:space="preserve">and 2588 </w:t>
+      </w:r>
+      <w:r>
+        <w:t>stations</w:t>
+      </w:r>
+    </w:p>
+    <w:p>
+      <w:pPr>
+        <w:pStyle w:val="ListParagraph"/>
+        <w:numPr>
+          <w:ilvl w:val="0"/>
+          <w:numId w:val="3"/>
+        </w:numPr>
+      </w:pPr>
+      <w:r>
+        <w:rPr>
+          <w:b/>
+          <w:bCs/>
+        </w:rPr>
+        <w:t>Pinellas</w:t>
+      </w:r>
+      <w:r>
+        <w:t xml:space="preserve"> 377 stations</w:t>
+      </w:r>
+    </w:p>
+    <w:p>
+      <w:pPr>
+        <w:pStyle w:val="ListParagraph"/>
+        <w:numPr>
+          <w:ilvl w:val="0"/>
+          <w:numId w:val="3"/>
+        </w:numPr>
+      </w:pPr>
+      <w:r>
+        <w:rPr>
+          <w:b/>
+          <w:bCs/>
+        </w:rPr>
+        <w:t>Polk</w:t>
+      </w:r>
+      <w:r>
+        <w:t xml:space="preserve"> 1645 stations</w:t>
+      </w:r>
+    </w:p>
+    <w:p>
+      <w:pPr>
+        <w:pStyle w:val="ListParagraph"/>
+        <w:numPr>
+          <w:ilvl w:val="0"/>
+          <w:numId w:val="3"/>
+        </w:numPr>
+      </w:pPr>
+      <w:r>
+        <w:rPr>
+          <w:b/>
+          <w:bCs/>
+        </w:rPr>
+        <w:t>Sarasota</w:t>
+      </w:r>
+      <w:r>
+        <w:t xml:space="preserve"> 90 stations</w:t>
+      </w:r>
+    </w:p>
+    <w:p>
+      <w:pPr>
+        <w:pStyle w:val="ListParagraph"/>
+        <w:numPr>
+          <w:ilvl w:val="0"/>
+          <w:numId w:val="3"/>
+        </w:numPr>
+      </w:pPr>
+      <w:r>
+        <w:rPr>
+          <w:b/>
+          <w:bCs/>
+        </w:rPr>
+        <w:t>Seminole</w:t>
+      </w:r>
+      <w:r>
+        <w:t xml:space="preserve"> 1234 stations</w:t>
+      </w:r>
+    </w:p>
+    <w:p>
+      <w:pPr>
+        <w:pStyle w:val="ListParagraph"/>
+        <w:numPr>
+          <w:ilvl w:val="0"/>
+          <w:numId w:val="3"/>
+        </w:numPr>
+      </w:pPr>
+      <w:r>
+        <w:rPr>
+          <w:b/>
+          <w:bCs/>
+        </w:rPr>
+        <w:t>Tampa Bay Estuary</w:t>
+      </w:r>
+      <w:r>
+        <w:t xml:space="preserve"> 2211 stations</w:t>
       </w:r>
     </w:p>
     <w:p/>
@@ -934,18 +942,13 @@
         </w:numPr>
       </w:pPr>
       <w:r>
-        <w:t xml:space="preserve">Drag and </w:t>
-      </w:r>
-      <w:proofErr w:type="gramStart"/>
-      <w:r>
-        <w:t>drop .</w:t>
+        <w:t>Drag and drop .</w:t>
       </w:r>
       <w:proofErr w:type="spellStart"/>
       <w:r>
         <w:t>gdb</w:t>
       </w:r>
       <w:proofErr w:type="spellEnd"/>
-      <w:proofErr w:type="gramEnd"/>
       <w:r>
         <w:t xml:space="preserve"> folder into open QGIS</w:t>
       </w:r>
@@ -1035,6 +1038,7 @@
         </w:numPr>
       </w:pPr>
       <w:r>
+        <w:lastRenderedPageBreak/>
         <w:t>Downloaded .</w:t>
       </w:r>
       <w:proofErr w:type="spellStart"/>

</xml_diff>